<commit_message>
Updated to reflect accurate tasks
</commit_message>
<xml_diff>
--- a/Meeting Minutes/2018.11.05 - GROUP meeting - Sprint task negotiation, collab compatibility anticipated fix.docx
+++ b/Meeting Minutes/2018.11.05 - GROUP meeting - Sprint task negotiation, collab compatibility anticipated fix.docx
@@ -332,12 +332,7 @@
         <w:pStyle w:val="NoSpacing"/>
       </w:pPr>
       <w:r>
-        <w:t>Now team have been able to begin implementation of the AR</w:t>
-      </w:r>
-      <w:bookmarkStart w:id="0" w:name="_GoBack"/>
-      <w:bookmarkEnd w:id="0"/>
-      <w:r>
-        <w:t xml:space="preserve"> events, all the team feel they share an understanding of the desired format for each event.</w:t>
+        <w:t>Now team have been able to begin implementation of the AR events, all the team feel they share an understanding of the desired format for each event.</w:t>
       </w:r>
     </w:p>
     <w:p>
@@ -429,7 +424,7 @@
           <w:lang w:val="en-GB"/>
         </w:rPr>
       </w:pPr>
-      <w:bookmarkStart w:id="1" w:name="_Hlk523017503"/>
+      <w:bookmarkStart w:id="0" w:name="_Hlk523017503"/>
       <w:r>
         <w:rPr>
           <w:b/>
@@ -448,7 +443,7 @@
         </w:rPr>
       </w:pPr>
     </w:p>
-    <w:bookmarkEnd w:id="1"/>
+    <w:bookmarkEnd w:id="0"/>
     <w:p>
       <w:pPr>
         <w:pStyle w:val="ListParagraph"/>
@@ -473,7 +468,21 @@
           <w:b/>
           <w:lang w:val="en-GB"/>
         </w:rPr>
-        <w:t>1h 15m</w:t>
+        <w:t xml:space="preserve">1h </w:t>
+      </w:r>
+      <w:r>
+        <w:rPr>
+          <w:b/>
+          <w:lang w:val="en-GB"/>
+        </w:rPr>
+        <w:t>35</w:t>
+      </w:r>
+      <w:r>
+        <w:rPr>
+          <w:b/>
+          <w:lang w:val="en-GB"/>
+        </w:rPr>
+        <w:t>m</w:t>
       </w:r>
     </w:p>
     <w:p>
@@ -521,14 +530,7 @@
           <w:lang w:val="en-GB"/>
         </w:rPr>
         <w:lastRenderedPageBreak/>
-        <w:t>Animate transition between ‘Stowaway model’ and ‘Stowaway Cook model’ based on user scroll distance</w:t>
-      </w:r>
-      <w:r>
-        <w:rPr>
-          <w:b/>
-          <w:lang w:val="en-GB"/>
-        </w:rPr>
-        <w:t xml:space="preserve"> (1h)</w:t>
+        <w:t>Create AR Trigger for ‘Stowaway’ event recognition, use template of inset character model to create depth perspective (20m)</w:t>
       </w:r>
     </w:p>
     <w:p>
@@ -548,6 +550,33 @@
           <w:b/>
           <w:lang w:val="en-GB"/>
         </w:rPr>
+        <w:t>Animate transition between ‘Stowaway model’ and ‘Stowaway Cook model’ based on user scroll distance</w:t>
+      </w:r>
+      <w:r>
+        <w:rPr>
+          <w:b/>
+          <w:lang w:val="en-GB"/>
+        </w:rPr>
+        <w:t xml:space="preserve"> (1h)</w:t>
+      </w:r>
+    </w:p>
+    <w:p>
+      <w:pPr>
+        <w:pStyle w:val="ListParagraph"/>
+        <w:numPr>
+          <w:ilvl w:val="1"/>
+          <w:numId w:val="2"/>
+        </w:numPr>
+        <w:rPr>
+          <w:b/>
+          <w:lang w:val="en-GB"/>
+        </w:rPr>
+      </w:pPr>
+      <w:r>
+        <w:rPr>
+          <w:b/>
+          <w:lang w:val="en-GB"/>
+        </w:rPr>
         <w:t xml:space="preserve">Build app to </w:t>
       </w:r>
       <w:r>
@@ -600,7 +629,13 @@
         <w:rPr>
           <w:b/>
         </w:rPr>
-        <w:t>2h 30m</w:t>
+        <w:t xml:space="preserve">2h </w:t>
+      </w:r>
+      <w:r>
+        <w:rPr>
+          <w:b/>
+        </w:rPr>
+        <w:t>20m</w:t>
       </w:r>
     </w:p>
     <w:p>
@@ -623,7 +658,7 @@
     </w:p>
     <w:p>
       <w:pPr>
-        <w:pStyle w:val="NoSpacing"/>
+        <w:pStyle w:val="ListParagraph"/>
         <w:numPr>
           <w:ilvl w:val="1"/>
           <w:numId w:val="2"/>
@@ -635,19 +670,14 @@
       <w:r>
         <w:rPr>
           <w:b/>
-        </w:rPr>
-        <w:t>Animate R34 in flight amid inclement conditions</w:t>
-      </w:r>
-      <w:r>
-        <w:rPr>
-          <w:b/>
-        </w:rPr>
-        <w:t xml:space="preserve"> (1h)</w:t>
-      </w:r>
-    </w:p>
-    <w:p>
-      <w:pPr>
-        <w:pStyle w:val="NoSpacing"/>
+          <w:lang w:val="en-GB"/>
+        </w:rPr>
+        <w:t>Create AR Trigger for ‘Stowaway’ event recognition, use template of inset character model to create depth perspective (20m)</w:t>
+      </w:r>
+    </w:p>
+    <w:p>
+      <w:pPr>
+        <w:pStyle w:val="ListParagraph"/>
         <w:numPr>
           <w:ilvl w:val="1"/>
           <w:numId w:val="2"/>
@@ -660,12 +690,38 @@
         <w:rPr>
           <w:b/>
         </w:rPr>
-        <w:t>Create particle systems to represent cloud cover, rain, lightning (1h)</w:t>
-      </w:r>
-    </w:p>
-    <w:p>
-      <w:pPr>
-        <w:pStyle w:val="NoSpacing"/>
+        <w:t>Animate R34 in flight amid inclement conditi</w:t>
+      </w:r>
+      <w:bookmarkStart w:id="1" w:name="_GoBack"/>
+      <w:bookmarkEnd w:id="1"/>
+      <w:r>
+        <w:rPr>
+          <w:b/>
+        </w:rPr>
+        <w:t>ons</w:t>
+      </w:r>
+      <w:r>
+        <w:rPr>
+          <w:b/>
+        </w:rPr>
+        <w:t xml:space="preserve"> (</w:t>
+      </w:r>
+      <w:r>
+        <w:rPr>
+          <w:b/>
+        </w:rPr>
+        <w:t>30m</w:t>
+      </w:r>
+      <w:r>
+        <w:rPr>
+          <w:b/>
+        </w:rPr>
+        <w:t>)</w:t>
+      </w:r>
+    </w:p>
+    <w:p>
+      <w:pPr>
+        <w:pStyle w:val="ListParagraph"/>
         <w:numPr>
           <w:ilvl w:val="1"/>
           <w:numId w:val="2"/>
@@ -678,6 +734,24 @@
         <w:rPr>
           <w:b/>
         </w:rPr>
+        <w:t>Create particle systems to represent cloud cover, rain, lightning (1h)</w:t>
+      </w:r>
+    </w:p>
+    <w:p>
+      <w:pPr>
+        <w:pStyle w:val="ListParagraph"/>
+        <w:numPr>
+          <w:ilvl w:val="1"/>
+          <w:numId w:val="2"/>
+        </w:numPr>
+        <w:rPr>
+          <w:b/>
+        </w:rPr>
+      </w:pPr>
+      <w:r>
+        <w:rPr>
+          <w:b/>
+        </w:rPr>
         <w:t>Build app to mobile device and test to confirm functionality and appropriate user viewing angles (30m)</w:t>
       </w:r>
     </w:p>
@@ -711,7 +785,7 @@
         <w:rPr>
           <w:b/>
         </w:rPr>
-        <w:t xml:space="preserve"> 30m</w:t>
+        <w:t xml:space="preserve"> 20m</w:t>
       </w:r>
     </w:p>
     <w:p>
@@ -737,7 +811,7 @@
     </w:p>
     <w:p>
       <w:pPr>
-        <w:pStyle w:val="NoSpacing"/>
+        <w:pStyle w:val="ListParagraph"/>
         <w:numPr>
           <w:ilvl w:val="1"/>
           <w:numId w:val="2"/>
@@ -750,19 +824,28 @@
       <w:r>
         <w:rPr>
           <w:b/>
-        </w:rPr>
-        <w:t>Animate Gondola propeller to simulate motion during flight</w:t>
-      </w:r>
-      <w:r>
-        <w:rPr>
-          <w:b/>
-        </w:rPr>
-        <w:t xml:space="preserve"> (1h)</w:t>
-      </w:r>
-    </w:p>
-    <w:p>
-      <w:pPr>
-        <w:pStyle w:val="NoSpacing"/>
+          <w:lang w:val="en-GB"/>
+        </w:rPr>
+        <w:t>Create AR Trigger for ‘</w:t>
+      </w:r>
+      <w:r>
+        <w:rPr>
+          <w:b/>
+          <w:lang w:val="en-GB"/>
+        </w:rPr>
+        <w:t>Gondola’</w:t>
+      </w:r>
+      <w:r>
+        <w:rPr>
+          <w:b/>
+          <w:lang w:val="en-GB"/>
+        </w:rPr>
+        <w:t xml:space="preserve"> event recognition, use template of inset character model to create depth perspective (20m)</w:t>
+      </w:r>
+    </w:p>
+    <w:p>
+      <w:pPr>
+        <w:pStyle w:val="ListParagraph"/>
         <w:numPr>
           <w:ilvl w:val="1"/>
           <w:numId w:val="2"/>
@@ -776,6 +859,42 @@
         <w:rPr>
           <w:b/>
         </w:rPr>
+        <w:t>Animate Gondola propeller to simulate motion during flight</w:t>
+      </w:r>
+      <w:r>
+        <w:rPr>
+          <w:b/>
+        </w:rPr>
+        <w:t xml:space="preserve"> (</w:t>
+      </w:r>
+      <w:r>
+        <w:rPr>
+          <w:b/>
+        </w:rPr>
+        <w:t>30m</w:t>
+      </w:r>
+      <w:r>
+        <w:rPr>
+          <w:b/>
+        </w:rPr>
+        <w:t>)</w:t>
+      </w:r>
+    </w:p>
+    <w:p>
+      <w:pPr>
+        <w:pStyle w:val="ListParagraph"/>
+        <w:numPr>
+          <w:ilvl w:val="1"/>
+          <w:numId w:val="2"/>
+        </w:numPr>
+        <w:rPr>
+          <w:b/>
+        </w:rPr>
+      </w:pPr>
+      <w:r>
+        <w:rPr>
+          <w:b/>
+        </w:rPr>
         <w:t xml:space="preserve">Create particle systems to represent wind, </w:t>
       </w:r>
       <w:proofErr w:type="spellStart"/>
@@ -807,7 +926,7 @@
     </w:p>
     <w:p>
       <w:pPr>
-        <w:pStyle w:val="NoSpacing"/>
+        <w:pStyle w:val="ListParagraph"/>
         <w:numPr>
           <w:ilvl w:val="1"/>
           <w:numId w:val="2"/>

</xml_diff>